<commit_message>
added screenshot of email to Ingrid
</commit_message>
<xml_diff>
--- a/C APP PROG PYTHON P AT2 POR Task 2.docx
+++ b/C APP PROG PYTHON P AT2 POR Task 2.docx
@@ -4338,6 +4338,7 @@
               </w:rPr>
               <w:t xml:space="preserve">However, if you write unit tests or a </w:t>
             </w:r>
+            <w:proofErr w:type="gramStart"/>
             <w:r>
               <w:rPr>
                 <w:rStyle w:val="Emphasis"/>
@@ -4347,11 +4348,23 @@
                 <w:i w:val="0"/>
                 <w:iCs w:val="0"/>
               </w:rPr>
-              <w:t>main()</w:t>
-            </w:r>
+              <w:t>main(</w:t>
+            </w:r>
+            <w:proofErr w:type="gramEnd"/>
             <w:r>
               <w:rPr>
                 <w:rStyle w:val="Emphasis"/>
+                <w:rFonts w:ascii="Consolas" w:hAnsi="Consolas" w:cs="Consolas"/>
+                <w:b/>
+                <w:bCs w:val="0"/>
+                <w:i w:val="0"/>
+                <w:iCs w:val="0"/>
+              </w:rPr>
+              <w:t>)</w:t>
+            </w:r>
+            <w:r>
+              <w:rPr>
+                <w:rStyle w:val="Emphasis"/>
               </w:rPr>
               <w:t xml:space="preserve"> method to run an example, you do not have to add those to the UML diagram. </w:t>
             </w:r>
@@ -4384,6 +4397,44 @@
             <w:pPr>
               <w:cnfStyle w:val="000000100000" w:firstRow="0" w:lastRow="0" w:firstColumn="0" w:lastColumn="0" w:oddVBand="0" w:evenVBand="0" w:oddHBand="1" w:evenHBand="0" w:firstRowFirstColumn="0" w:firstRowLastColumn="0" w:lastRowFirstColumn="0" w:lastRowLastColumn="0"/>
             </w:pPr>
+            <w:r>
+              <w:lastRenderedPageBreak/>
+              <w:drawing>
+                <wp:inline distT="0" distB="0" distL="0" distR="0" wp14:anchorId="2BB407D0" wp14:editId="4B6E7375">
+                  <wp:extent cx="4036832" cy="4085492"/>
+                  <wp:effectExtent l="0" t="0" r="1905" b="0"/>
+                  <wp:docPr id="9" name="Picture 9"/>
+                  <wp:cNvGraphicFramePr>
+                    <a:graphicFrameLocks xmlns:a="http://schemas.openxmlformats.org/drawingml/2006/main" noChangeAspect="1"/>
+                  </wp:cNvGraphicFramePr>
+                  <a:graphic xmlns:a="http://schemas.openxmlformats.org/drawingml/2006/main">
+                    <a:graphicData uri="http://schemas.openxmlformats.org/drawingml/2006/picture">
+                      <pic:pic xmlns:pic="http://schemas.openxmlformats.org/drawingml/2006/picture">
+                        <pic:nvPicPr>
+                          <pic:cNvPr id="1" name=""/>
+                          <pic:cNvPicPr/>
+                        </pic:nvPicPr>
+                        <pic:blipFill>
+                          <a:blip r:embed="rId20"/>
+                          <a:stretch>
+                            <a:fillRect/>
+                          </a:stretch>
+                        </pic:blipFill>
+                        <pic:spPr>
+                          <a:xfrm>
+                            <a:off x="0" y="0"/>
+                            <a:ext cx="4043944" cy="4092690"/>
+                          </a:xfrm>
+                          <a:prstGeom prst="rect">
+                            <a:avLst/>
+                          </a:prstGeom>
+                        </pic:spPr>
+                      </pic:pic>
+                    </a:graphicData>
+                  </a:graphic>
+                </wp:inline>
+              </w:drawing>
+            </w:r>
           </w:p>
           <w:p>
             <w:pPr>
@@ -4413,6 +4464,7 @@
               <w:cnfStyle w:val="000000100000" w:firstRow="0" w:lastRow="0" w:firstColumn="0" w:lastColumn="0" w:oddVBand="0" w:evenVBand="0" w:oddHBand="1" w:evenHBand="0" w:firstRowFirstColumn="0" w:firstRowLastColumn="0" w:lastRowFirstColumn="0" w:lastRowLastColumn="0"/>
             </w:pPr>
             <w:r>
+              <w:lastRenderedPageBreak/>
               <w:t>n/a</w:t>
             </w:r>
           </w:p>
@@ -4527,7 +4579,6 @@
               </w:rPr>
             </w:pPr>
             <w:r>
-              <w:lastRenderedPageBreak/>
               <w:t>Ensure you have put your name and student ID on the front page of this document.</w:t>
             </w:r>
             <w:r>
@@ -4641,6 +4692,7 @@
               <w:cnfStyle w:val="000000000000" w:firstRow="0" w:lastRow="0" w:firstColumn="0" w:lastColumn="0" w:oddVBand="0" w:evenVBand="0" w:oddHBand="0" w:evenHBand="0" w:firstRowFirstColumn="0" w:firstRowLastColumn="0" w:lastRowFirstColumn="0" w:lastRowLastColumn="0"/>
             </w:pPr>
             <w:r>
+              <w:lastRenderedPageBreak/>
               <w:t>Open Blackboard, and</w:t>
             </w:r>
             <w:r>
@@ -4857,8 +4909,8 @@
     </w:p>
     <w:p/>
     <w:sectPr>
-      <w:headerReference w:type="default" r:id="rId20"/>
-      <w:footerReference w:type="default" r:id="rId21"/>
+      <w:headerReference w:type="default" r:id="rId21"/>
+      <w:footerReference w:type="default" r:id="rId22"/>
       <w:pgSz w:w="11906" w:h="16838" w:code="9"/>
       <w:pgMar w:top="851" w:right="851" w:bottom="851" w:left="851" w:header="567" w:footer="342" w:gutter="0"/>
       <w:cols w:space="720"/>

</xml_diff>

<commit_message>
-Updated main.py from an infinite loop to a main function and if name == main. -Fixed communication diagram numbering.
</commit_message>
<xml_diff>
--- a/C APP PROG PYTHON P AT2 POR Task 2.docx
+++ b/C APP PROG PYTHON P AT2 POR Task 2.docx
@@ -2977,6 +2977,7 @@
             </w:pPr>
             <w:r>
               <w:rPr>
+                <w:noProof/>
                 <w:lang w:val="en-US"/>
               </w:rPr>
               <w:drawing>
@@ -3193,10 +3194,10 @@
                 <w:color w:val="292929" w:themeColor="text2"/>
               </w:rPr>
               <w:drawing>
-                <wp:inline distT="0" distB="0" distL="0" distR="0" wp14:anchorId="0FC9B6AD" wp14:editId="4828D38A">
-                  <wp:extent cx="5054600" cy="3952320"/>
+                <wp:inline distT="0" distB="0" distL="0" distR="0" wp14:anchorId="45F0F7CF" wp14:editId="39FE1CEA">
+                  <wp:extent cx="5453508" cy="4255835"/>
                   <wp:effectExtent l="0" t="0" r="0" b="0"/>
-                  <wp:docPr id="5" name="Picture 5"/>
+                  <wp:docPr id="2" name="Picture 2"/>
                   <wp:cNvGraphicFramePr>
                     <a:graphicFrameLocks xmlns:a="http://schemas.openxmlformats.org/drawingml/2006/main" noChangeAspect="1"/>
                   </wp:cNvGraphicFramePr>
@@ -3204,7 +3205,7 @@
                     <a:graphicData uri="http://schemas.openxmlformats.org/drawingml/2006/picture">
                       <pic:pic xmlns:pic="http://schemas.openxmlformats.org/drawingml/2006/picture">
                         <pic:nvPicPr>
-                          <pic:cNvPr id="0" name="Picture 2"/>
+                          <pic:cNvPr id="0" name="Picture 1"/>
                           <pic:cNvPicPr>
                             <a:picLocks noChangeAspect="1" noChangeArrowheads="1"/>
                           </pic:cNvPicPr>
@@ -3225,7 +3226,7 @@
                         <pic:spPr bwMode="auto">
                           <a:xfrm>
                             <a:off x="0" y="0"/>
-                            <a:ext cx="5063891" cy="3959585"/>
+                            <a:ext cx="5487322" cy="4282223"/>
                           </a:xfrm>
                           <a:prstGeom prst="rect">
                             <a:avLst/>
@@ -4398,6 +4399,9 @@
               <w:cnfStyle w:val="000000100000" w:firstRow="0" w:lastRow="0" w:firstColumn="0" w:lastColumn="0" w:oddVBand="0" w:evenVBand="0" w:oddHBand="1" w:evenHBand="0" w:firstRowFirstColumn="0" w:firstRowLastColumn="0" w:lastRowFirstColumn="0" w:lastRowLastColumn="0"/>
             </w:pPr>
             <w:r>
+              <w:rPr>
+                <w:noProof/>
+              </w:rPr>
               <w:lastRenderedPageBreak/>
               <w:drawing>
                 <wp:inline distT="0" distB="0" distL="0" distR="0" wp14:anchorId="2BB407D0" wp14:editId="4B6E7375">
@@ -5355,7 +5359,7 @@
               <w:sz w:val="16"/>
               <w:szCs w:val="16"/>
             </w:rPr>
-            <w:t>2022-09-01 20:00</w:t>
+            <w:t>2022-09-08 11:45</w:t>
           </w:r>
           <w:r>
             <w:rPr>
@@ -12778,58 +12782,16 @@
 </file>
 
 <file path=customXml/item1.xml><?xml version="1.0" encoding="utf-8"?>
-<b:Sources xmlns:b="http://schemas.openxmlformats.org/officeDocument/2006/bibliography" xmlns="http://schemas.openxmlformats.org/officeDocument/2006/bibliography" SelectedStyle="\APA.XSL" StyleName="APA"/>
+<?mso-contentType ?>
+<FormTemplates xmlns="http://schemas.microsoft.com/sharepoint/v3/contenttype/forms">
+  <Display>DocumentLibraryForm</Display>
+  <Edit>DocumentLibraryForm</Edit>
+  <New>DocumentLibraryForm</New>
+</FormTemplates>
 </file>
 
 <file path=customXml/item2.xml><?xml version="1.0" encoding="utf-8"?>
-<p:properties xmlns:p="http://schemas.microsoft.com/office/2006/metadata/properties" xmlns:xsi="http://www.w3.org/2001/XMLSchema-instance" xmlns:pc="http://schemas.microsoft.com/office/infopath/2007/PartnerControls">
-  <documentManagement>
-    <FolderType xmlns="833ce3ab-d172-455c-9989-f10facae9784" xsi:nil="true"/>
-    <Students xmlns="833ce3ab-d172-455c-9989-f10facae9784">
-      <UserInfo>
-        <DisplayName/>
-        <AccountId xsi:nil="true"/>
-        <AccountType/>
-      </UserInfo>
-    </Students>
-    <TeamsChannelId xmlns="833ce3ab-d172-455c-9989-f10facae9784" xsi:nil="true"/>
-    <Student_Groups xmlns="833ce3ab-d172-455c-9989-f10facae9784">
-      <UserInfo>
-        <DisplayName/>
-        <AccountId xsi:nil="true"/>
-        <AccountType/>
-      </UserInfo>
-    </Student_Groups>
-    <Math_Settings xmlns="833ce3ab-d172-455c-9989-f10facae9784" xsi:nil="true"/>
-    <Is_Collaboration_Space_Locked xmlns="833ce3ab-d172-455c-9989-f10facae9784" xsi:nil="true"/>
-    <AppVersion xmlns="833ce3ab-d172-455c-9989-f10facae9784" xsi:nil="true"/>
-    <Owner xmlns="833ce3ab-d172-455c-9989-f10facae9784">
-      <UserInfo>
-        <DisplayName/>
-        <AccountId xsi:nil="true"/>
-        <AccountType/>
-      </UserInfo>
-    </Owner>
-    <Has_Teacher_Only_SectionGroup xmlns="833ce3ab-d172-455c-9989-f10facae9784" xsi:nil="true"/>
-    <NotebookType xmlns="833ce3ab-d172-455c-9989-f10facae9784" xsi:nil="true"/>
-    <Teachers xmlns="833ce3ab-d172-455c-9989-f10facae9784">
-      <UserInfo>
-        <DisplayName/>
-        <AccountId xsi:nil="true"/>
-        <AccountType/>
-      </UserInfo>
-    </Teachers>
-    <Templates xmlns="833ce3ab-d172-455c-9989-f10facae9784" xsi:nil="true"/>
-    <DefaultSectionNames xmlns="833ce3ab-d172-455c-9989-f10facae9784" xsi:nil="true"/>
-    <CultureName xmlns="833ce3ab-d172-455c-9989-f10facae9784" xsi:nil="true"/>
-    <Distribution_Groups xmlns="833ce3ab-d172-455c-9989-f10facae9784" xsi:nil="true"/>
-    <Self_Registration_Enabled xmlns="833ce3ab-d172-455c-9989-f10facae9784" xsi:nil="true"/>
-    <LMS_Mappings xmlns="833ce3ab-d172-455c-9989-f10facae9784" xsi:nil="true"/>
-    <Invited_Teachers xmlns="833ce3ab-d172-455c-9989-f10facae9784" xsi:nil="true"/>
-    <Invited_Students xmlns="833ce3ab-d172-455c-9989-f10facae9784" xsi:nil="true"/>
-    <IsNotebookLocked xmlns="833ce3ab-d172-455c-9989-f10facae9784" xsi:nil="true"/>
-  </documentManagement>
-</p:properties>
+<LongProperties xmlns="http://schemas.microsoft.com/office/2006/metadata/longProperties"/>
 </file>
 
 <file path=customXml/item3.xml><?xml version="1.0" encoding="utf-8"?>
@@ -13244,32 +13206,72 @@
 </file>
 
 <file path=customXml/item4.xml><?xml version="1.0" encoding="utf-8"?>
-<LongProperties xmlns="http://schemas.microsoft.com/office/2006/metadata/longProperties"/>
+<p:properties xmlns:p="http://schemas.microsoft.com/office/2006/metadata/properties" xmlns:xsi="http://www.w3.org/2001/XMLSchema-instance" xmlns:pc="http://schemas.microsoft.com/office/infopath/2007/PartnerControls">
+  <documentManagement>
+    <FolderType xmlns="833ce3ab-d172-455c-9989-f10facae9784" xsi:nil="true"/>
+    <Students xmlns="833ce3ab-d172-455c-9989-f10facae9784">
+      <UserInfo>
+        <DisplayName/>
+        <AccountId xsi:nil="true"/>
+        <AccountType/>
+      </UserInfo>
+    </Students>
+    <TeamsChannelId xmlns="833ce3ab-d172-455c-9989-f10facae9784" xsi:nil="true"/>
+    <Student_Groups xmlns="833ce3ab-d172-455c-9989-f10facae9784">
+      <UserInfo>
+        <DisplayName/>
+        <AccountId xsi:nil="true"/>
+        <AccountType/>
+      </UserInfo>
+    </Student_Groups>
+    <Math_Settings xmlns="833ce3ab-d172-455c-9989-f10facae9784" xsi:nil="true"/>
+    <Is_Collaboration_Space_Locked xmlns="833ce3ab-d172-455c-9989-f10facae9784" xsi:nil="true"/>
+    <AppVersion xmlns="833ce3ab-d172-455c-9989-f10facae9784" xsi:nil="true"/>
+    <Owner xmlns="833ce3ab-d172-455c-9989-f10facae9784">
+      <UserInfo>
+        <DisplayName/>
+        <AccountId xsi:nil="true"/>
+        <AccountType/>
+      </UserInfo>
+    </Owner>
+    <Has_Teacher_Only_SectionGroup xmlns="833ce3ab-d172-455c-9989-f10facae9784" xsi:nil="true"/>
+    <NotebookType xmlns="833ce3ab-d172-455c-9989-f10facae9784" xsi:nil="true"/>
+    <Teachers xmlns="833ce3ab-d172-455c-9989-f10facae9784">
+      <UserInfo>
+        <DisplayName/>
+        <AccountId xsi:nil="true"/>
+        <AccountType/>
+      </UserInfo>
+    </Teachers>
+    <Templates xmlns="833ce3ab-d172-455c-9989-f10facae9784" xsi:nil="true"/>
+    <DefaultSectionNames xmlns="833ce3ab-d172-455c-9989-f10facae9784" xsi:nil="true"/>
+    <CultureName xmlns="833ce3ab-d172-455c-9989-f10facae9784" xsi:nil="true"/>
+    <Distribution_Groups xmlns="833ce3ab-d172-455c-9989-f10facae9784" xsi:nil="true"/>
+    <Self_Registration_Enabled xmlns="833ce3ab-d172-455c-9989-f10facae9784" xsi:nil="true"/>
+    <LMS_Mappings xmlns="833ce3ab-d172-455c-9989-f10facae9784" xsi:nil="true"/>
+    <Invited_Teachers xmlns="833ce3ab-d172-455c-9989-f10facae9784" xsi:nil="true"/>
+    <Invited_Students xmlns="833ce3ab-d172-455c-9989-f10facae9784" xsi:nil="true"/>
+    <IsNotebookLocked xmlns="833ce3ab-d172-455c-9989-f10facae9784" xsi:nil="true"/>
+  </documentManagement>
+</p:properties>
 </file>
 
 <file path=customXml/item5.xml><?xml version="1.0" encoding="utf-8"?>
-<?mso-contentType ?>
-<FormTemplates xmlns="http://schemas.microsoft.com/sharepoint/v3/contenttype/forms">
-  <Display>DocumentLibraryForm</Display>
-  <Edit>DocumentLibraryForm</Edit>
-  <New>DocumentLibraryForm</New>
-</FormTemplates>
+<b:Sources xmlns:b="http://schemas.openxmlformats.org/officeDocument/2006/bibliography" xmlns="http://schemas.openxmlformats.org/officeDocument/2006/bibliography" SelectedStyle="\APA.XSL" StyleName="APA"/>
 </file>
 
 <file path=customXml/itemProps1.xml><?xml version="1.0" encoding="utf-8"?>
-<ds:datastoreItem xmlns:ds="http://schemas.openxmlformats.org/officeDocument/2006/customXml" ds:itemID="{63ED772E-920B-44C3-AA96-259B9043A023}">
+<ds:datastoreItem xmlns:ds="http://schemas.openxmlformats.org/officeDocument/2006/customXml" ds:itemID="{96001339-1F25-4BDD-94F9-AA3400008571}">
   <ds:schemaRefs>
-    <ds:schemaRef ds:uri="http://schemas.openxmlformats.org/officeDocument/2006/bibliography"/>
+    <ds:schemaRef ds:uri="http://schemas.microsoft.com/sharepoint/v3/contenttype/forms"/>
   </ds:schemaRefs>
 </ds:datastoreItem>
 </file>
 
 <file path=customXml/itemProps2.xml><?xml version="1.0" encoding="utf-8"?>
-<ds:datastoreItem xmlns:ds="http://schemas.openxmlformats.org/officeDocument/2006/customXml" ds:itemID="{A16F99D5-FAF9-47B7-BB2E-CAC1EF9F3B71}">
+<ds:datastoreItem xmlns:ds="http://schemas.openxmlformats.org/officeDocument/2006/customXml" ds:itemID="{ED9C3AC7-65F6-444B-AAD9-BED76FF91658}">
   <ds:schemaRefs>
-    <ds:schemaRef ds:uri="http://schemas.microsoft.com/office/2006/metadata/properties"/>
-    <ds:schemaRef ds:uri="http://schemas.microsoft.com/office/infopath/2007/PartnerControls"/>
-    <ds:schemaRef ds:uri="833ce3ab-d172-455c-9989-f10facae9784"/>
+    <ds:schemaRef ds:uri="http://schemas.microsoft.com/office/2006/metadata/longProperties"/>
   </ds:schemaRefs>
 </ds:datastoreItem>
 </file>
@@ -13294,17 +13296,19 @@
 </file>
 
 <file path=customXml/itemProps4.xml><?xml version="1.0" encoding="utf-8"?>
-<ds:datastoreItem xmlns:ds="http://schemas.openxmlformats.org/officeDocument/2006/customXml" ds:itemID="{ED9C3AC7-65F6-444B-AAD9-BED76FF91658}">
+<ds:datastoreItem xmlns:ds="http://schemas.openxmlformats.org/officeDocument/2006/customXml" ds:itemID="{A16F99D5-FAF9-47B7-BB2E-CAC1EF9F3B71}">
   <ds:schemaRefs>
-    <ds:schemaRef ds:uri="http://schemas.microsoft.com/office/2006/metadata/longProperties"/>
+    <ds:schemaRef ds:uri="http://schemas.microsoft.com/office/2006/metadata/properties"/>
+    <ds:schemaRef ds:uri="http://schemas.microsoft.com/office/infopath/2007/PartnerControls"/>
+    <ds:schemaRef ds:uri="833ce3ab-d172-455c-9989-f10facae9784"/>
   </ds:schemaRefs>
 </ds:datastoreItem>
 </file>
 
 <file path=customXml/itemProps5.xml><?xml version="1.0" encoding="utf-8"?>
-<ds:datastoreItem xmlns:ds="http://schemas.openxmlformats.org/officeDocument/2006/customXml" ds:itemID="{96001339-1F25-4BDD-94F9-AA3400008571}">
+<ds:datastoreItem xmlns:ds="http://schemas.openxmlformats.org/officeDocument/2006/customXml" ds:itemID="{63ED772E-920B-44C3-AA96-259B9043A023}">
   <ds:schemaRefs>
-    <ds:schemaRef ds:uri="http://schemas.microsoft.com/sharepoint/v3/contenttype/forms"/>
+    <ds:schemaRef ds:uri="http://schemas.openxmlformats.org/officeDocument/2006/bibliography"/>
   </ds:schemaRefs>
 </ds:datastoreItem>
 </file>
</xml_diff>